<commit_message>
added End-user Manual in Project Documentation
</commit_message>
<xml_diff>
--- a/Documentation/Project Documentation.docx
+++ b/Documentation/Project Documentation.docx
@@ -75,7 +75,7 @@
           <w:sz w:val="48"/>
           <w:szCs w:val="48"/>
         </w:rPr>
-        <w:t>Version-1.4</w:t>
+        <w:t>Version-1.5</w:t>
       </w:r>
     </w:p>
     <w:p>
@@ -166,117 +166,56 @@
           <w:sz w:val="48"/>
           <w:szCs w:val="48"/>
         </w:rPr>
-        <w:t xml:space="preserve">Venkata Hareesh </w:t>
-      </w:r>
-      <w:proofErr w:type="spellStart"/>
-      <w:r>
+        <w:t>Venkata Hareesh Bhuma</w:t>
+      </w:r>
+    </w:p>
+    <w:p>
+      <w:pPr>
+        <w:jc w:val="center"/>
         <w:rPr>
           <w:sz w:val="48"/>
           <w:szCs w:val="48"/>
         </w:rPr>
-        <w:t>Bhuma</w:t>
-      </w:r>
-      <w:proofErr w:type="spellEnd"/>
-    </w:p>
-    <w:p>
-      <w:pPr>
-        <w:jc w:val="center"/>
+      </w:pPr>
+      <w:r>
         <w:rPr>
           <w:sz w:val="48"/>
           <w:szCs w:val="48"/>
         </w:rPr>
-      </w:pPr>
-      <w:proofErr w:type="spellStart"/>
-      <w:r>
+        <w:t>Raghunandan Kumar Naishadam</w:t>
+      </w:r>
+    </w:p>
+    <w:p>
+      <w:pPr>
+        <w:jc w:val="center"/>
         <w:rPr>
           <w:sz w:val="48"/>
           <w:szCs w:val="48"/>
         </w:rPr>
-        <w:t>Raghunandan</w:t>
-      </w:r>
-      <w:proofErr w:type="spellEnd"/>
+      </w:pPr>
       <w:r>
         <w:rPr>
           <w:sz w:val="48"/>
           <w:szCs w:val="48"/>
         </w:rPr>
-        <w:t xml:space="preserve"> Kumar </w:t>
-      </w:r>
-      <w:proofErr w:type="spellStart"/>
-      <w:r>
+        <w:t>Sumanth Gorantla</w:t>
+      </w:r>
+    </w:p>
+    <w:p>
+      <w:pPr>
+        <w:jc w:val="center"/>
         <w:rPr>
           <w:sz w:val="48"/>
           <w:szCs w:val="48"/>
         </w:rPr>
-        <w:t>Naishadam</w:t>
-      </w:r>
-      <w:proofErr w:type="spellEnd"/>
-    </w:p>
-    <w:p>
-      <w:pPr>
-        <w:jc w:val="center"/>
+      </w:pPr>
+      <w:r>
         <w:rPr>
           <w:sz w:val="48"/>
           <w:szCs w:val="48"/>
         </w:rPr>
-      </w:pPr>
-      <w:r>
-        <w:rPr>
-          <w:sz w:val="48"/>
-          <w:szCs w:val="48"/>
-        </w:rPr>
-        <w:t>Sumanth Gorantla</w:t>
-      </w:r>
-    </w:p>
-    <w:p>
-      <w:pPr>
-        <w:jc w:val="center"/>
-        <w:rPr>
-          <w:sz w:val="48"/>
-          <w:szCs w:val="48"/>
-        </w:rPr>
-      </w:pPr>
-      <w:proofErr w:type="spellStart"/>
-      <w:r>
-        <w:rPr>
-          <w:sz w:val="48"/>
-          <w:szCs w:val="48"/>
-        </w:rPr>
-        <w:t>Venkat</w:t>
-      </w:r>
-      <w:proofErr w:type="spellEnd"/>
-      <w:r>
-        <w:rPr>
-          <w:sz w:val="48"/>
-          <w:szCs w:val="48"/>
-        </w:rPr>
-        <w:t xml:space="preserve"> </w:t>
-      </w:r>
-      <w:proofErr w:type="spellStart"/>
-      <w:r>
-        <w:rPr>
-          <w:sz w:val="48"/>
-          <w:szCs w:val="48"/>
-        </w:rPr>
-        <w:t>Prudhvi</w:t>
-      </w:r>
-      <w:proofErr w:type="spellEnd"/>
-      <w:r>
-        <w:rPr>
-          <w:sz w:val="48"/>
-          <w:szCs w:val="48"/>
-        </w:rPr>
-        <w:t xml:space="preserve"> </w:t>
-      </w:r>
-      <w:proofErr w:type="spellStart"/>
-      <w:r>
-        <w:rPr>
-          <w:sz w:val="48"/>
-          <w:szCs w:val="48"/>
-        </w:rPr>
-        <w:t>Dommaraju</w:t>
-      </w:r>
-      <w:proofErr w:type="spellEnd"/>
+        <w:t>Venkat Prudhvi Dommaraju</w:t>
+      </w:r>
     </w:p>
     <w:p>
       <w:pPr>
@@ -576,21 +515,8 @@
           </w:tcPr>
           <w:p>
             <w:r>
-              <w:t xml:space="preserve">Mohan Pratapa, </w:t>
+              <w:t>Mohan Pratapa, Raghunandan Naishadam</w:t>
             </w:r>
-            <w:proofErr w:type="spellStart"/>
-            <w:r>
-              <w:t>Raghunandan</w:t>
-            </w:r>
-            <w:proofErr w:type="spellEnd"/>
-            <w:r>
-              <w:t xml:space="preserve"> </w:t>
-            </w:r>
-            <w:proofErr w:type="spellStart"/>
-            <w:r>
-              <w:t>Naishadam</w:t>
-            </w:r>
-            <w:proofErr w:type="spellEnd"/>
           </w:p>
         </w:tc>
         <w:tc>
@@ -633,45 +559,14 @@
             <w:tcW w:w="1890" w:type="dxa"/>
           </w:tcPr>
           <w:p>
-            <w:proofErr w:type="spellStart"/>
             <w:r>
-              <w:t>Raghunandan</w:t>
-            </w:r>
-            <w:proofErr w:type="spellEnd"/>
-            <w:r>
-              <w:t xml:space="preserve"> </w:t>
-            </w:r>
-            <w:proofErr w:type="spellStart"/>
-            <w:r>
-              <w:t>Naishadam</w:t>
-            </w:r>
-            <w:proofErr w:type="spellEnd"/>
-            <w:r>
-              <w:t>,</w:t>
+              <w:t>Raghunandan Naishadam,</w:t>
             </w:r>
           </w:p>
           <w:p>
-            <w:proofErr w:type="spellStart"/>
             <w:r>
-              <w:t>Venkat</w:t>
+              <w:t>Venkat Prudhvi Dommaraju</w:t>
             </w:r>
-            <w:proofErr w:type="spellEnd"/>
-            <w:r>
-              <w:t xml:space="preserve"> </w:t>
-            </w:r>
-            <w:proofErr w:type="spellStart"/>
-            <w:r>
-              <w:t>Prudhvi</w:t>
-            </w:r>
-            <w:proofErr w:type="spellEnd"/>
-            <w:r>
-              <w:t xml:space="preserve"> </w:t>
-            </w:r>
-            <w:proofErr w:type="spellStart"/>
-            <w:r>
-              <w:t>Dommaraju</w:t>
-            </w:r>
-            <w:proofErr w:type="spellEnd"/>
           </w:p>
         </w:tc>
         <w:tc>
@@ -711,13 +606,8 @@
             <w:tcW w:w="1890" w:type="dxa"/>
           </w:tcPr>
           <w:p>
-            <w:proofErr w:type="spellStart"/>
             <w:r>
-              <w:t>Bhuma</w:t>
-            </w:r>
-            <w:proofErr w:type="spellEnd"/>
-            <w:r>
-              <w:t xml:space="preserve"> Venkata Hareesh, Sumanth Gorantla</w:t>
+              <w:t>Bhuma Venkata Hareesh, Sumanth Gorantla</w:t>
             </w:r>
           </w:p>
         </w:tc>
@@ -781,51 +671,17 @@
           </w:p>
           <w:p>
             <w:r>
-              <w:t xml:space="preserve">Hareesh </w:t>
-            </w:r>
-            <w:proofErr w:type="spellStart"/>
-            <w:r>
-              <w:t>Bhuma</w:t>
-            </w:r>
-            <w:proofErr w:type="spellEnd"/>
-            <w:r>
-              <w:t>,</w:t>
+              <w:t>Hareesh Bhuma,</w:t>
             </w:r>
           </w:p>
           <w:p>
-            <w:proofErr w:type="spellStart"/>
             <w:r>
-              <w:t>Raghunandan</w:t>
-            </w:r>
-            <w:proofErr w:type="spellEnd"/>
-            <w:r>
-              <w:t xml:space="preserve"> </w:t>
-            </w:r>
-            <w:proofErr w:type="spellStart"/>
-            <w:r>
-              <w:t>Naishadam</w:t>
-            </w:r>
-            <w:proofErr w:type="spellEnd"/>
-            <w:r>
-              <w:t>,</w:t>
+              <w:t>Raghunandan Naishadam,</w:t>
             </w:r>
           </w:p>
           <w:p>
-            <w:proofErr w:type="spellStart"/>
             <w:r>
-              <w:t>Venkat</w:t>
-            </w:r>
-            <w:proofErr w:type="spellEnd"/>
-            <w:r>
-              <w:t xml:space="preserve"> </w:t>
-            </w:r>
-            <w:proofErr w:type="spellStart"/>
-            <w:r>
-              <w:t>Prudhvi</w:t>
-            </w:r>
-            <w:proofErr w:type="spellEnd"/>
-            <w:r>
-              <w:t>,</w:t>
+              <w:t>Venkat Prudhvi,</w:t>
             </w:r>
           </w:p>
           <w:p>
@@ -845,11 +701,78 @@
           </w:p>
         </w:tc>
       </w:tr>
+      <w:tr>
+        <w:tc>
+          <w:tcPr>
+            <w:tcW w:w="1190" w:type="dxa"/>
+          </w:tcPr>
+          <w:p>
+            <w:r>
+              <w:t>6/30/2020</w:t>
+            </w:r>
+          </w:p>
+        </w:tc>
+        <w:tc>
+          <w:tcPr>
+            <w:tcW w:w="3239" w:type="dxa"/>
+          </w:tcPr>
+          <w:p>
+            <w:r>
+              <w:t>Version 1.5</w:t>
+            </w:r>
+          </w:p>
+        </w:tc>
+        <w:tc>
+          <w:tcPr>
+            <w:tcW w:w="1890" w:type="dxa"/>
+          </w:tcPr>
+          <w:p>
+            <w:r>
+              <w:t>Mohan Pratapa,</w:t>
+            </w:r>
+          </w:p>
+          <w:p>
+            <w:r>
+              <w:t>Hareesh Bhuma,</w:t>
+            </w:r>
+          </w:p>
+          <w:p>
+            <w:r>
+              <w:t>Raghunandan Naishadam,</w:t>
+            </w:r>
+          </w:p>
+          <w:p>
+            <w:r>
+              <w:t>Venkat Prudhvi,</w:t>
+            </w:r>
+          </w:p>
+          <w:p>
+            <w:r>
+              <w:t>Sumanth Gorantla</w:t>
+            </w:r>
+          </w:p>
+        </w:tc>
+        <w:tc>
+          <w:tcPr>
+            <w:tcW w:w="3149" w:type="dxa"/>
+          </w:tcPr>
+          <w:p>
+            <w:r>
+              <w:t xml:space="preserve">Update the document with the </w:t>
+            </w:r>
+            <w:r>
+              <w:t>End-user manual explaining how to use the application with screenshots.</w:t>
+            </w:r>
+            <w:bookmarkStart w:id="0" w:name="_GoBack"/>
+            <w:bookmarkEnd w:id="0"/>
+          </w:p>
+        </w:tc>
+      </w:tr>
     </w:tbl>
     <w:p/>
     <w:p>
-      <w:bookmarkStart w:id="0" w:name="_gjdgxs" w:colFirst="0" w:colLast="0"/>
-      <w:bookmarkEnd w:id="0"/>
+      <w:bookmarkStart w:id="1" w:name="_gjdgxs" w:colFirst="0" w:colLast="0"/>
+      <w:bookmarkEnd w:id="1"/>
     </w:p>
     <w:p>
       <w:pPr>
@@ -3183,13 +3106,38 @@
         <w:rPr>
           <w:rFonts w:ascii="Times New Roman" w:eastAsia="Times New Roman" w:hAnsi="Times New Roman" w:cs="Times New Roman"/>
         </w:rPr>
-        <w:t xml:space="preserve"> Technical Manual</w:t>
-      </w:r>
-      <w:r>
-        <w:rPr>
-          <w:rFonts w:ascii="Times New Roman" w:eastAsia="Times New Roman" w:hAnsi="Times New Roman" w:cs="Times New Roman"/>
-        </w:rPr>
-        <w:t xml:space="preserve">                                                                                 </w:t>
+        <w:t xml:space="preserve"> Technical Manual   </w:t>
+      </w:r>
+    </w:p>
+    <w:p>
+      <w:pPr>
+        <w:numPr>
+          <w:ilvl w:val="0"/>
+          <w:numId w:val="2"/>
+        </w:numPr>
+        <w:pBdr>
+          <w:top w:val="nil"/>
+          <w:left w:val="nil"/>
+          <w:bottom w:val="nil"/>
+          <w:right w:val="nil"/>
+          <w:between w:val="nil"/>
+        </w:pBdr>
+        <w:spacing w:after="160" w:line="259" w:lineRule="auto"/>
+        <w:rPr>
+          <w:rFonts w:ascii="Times New Roman" w:eastAsia="Times New Roman" w:hAnsi="Times New Roman" w:cs="Times New Roman"/>
+        </w:rPr>
+      </w:pPr>
+      <w:r>
+        <w:rPr>
+          <w:rFonts w:ascii="Times New Roman" w:eastAsia="Times New Roman" w:hAnsi="Times New Roman" w:cs="Times New Roman"/>
+        </w:rPr>
+        <w:t xml:space="preserve"> End-user Manual</w:t>
+      </w:r>
+      <w:r>
+        <w:rPr>
+          <w:rFonts w:ascii="Times New Roman" w:eastAsia="Times New Roman" w:hAnsi="Times New Roman" w:cs="Times New Roman"/>
+        </w:rPr>
+        <w:t xml:space="preserve">                                                                              </w:t>
       </w:r>
     </w:p>
     <w:p>
@@ -3437,13 +3385,7 @@
         <w:rPr>
           <w:rFonts w:ascii="Times New Roman" w:eastAsia="Times New Roman" w:hAnsi="Times New Roman" w:cs="Times New Roman"/>
         </w:rPr>
-        <w:t>The purpose of our application is to let the users who are in need of emergency for blood can login to the Life Saver Blood Bank application and can request the donors for blood. Once the request is placed by the users based on the availabilit</w:t>
-      </w:r>
-      <w:r>
-        <w:rPr>
-          <w:rFonts w:ascii="Times New Roman" w:eastAsia="Times New Roman" w:hAnsi="Times New Roman" w:cs="Times New Roman"/>
-        </w:rPr>
-        <w:t>y of the blood group.</w:t>
+        <w:t>The purpose of our application is to let the users who are in need of emergency for blood can login to the Life Saver Blood Bank application and can request the donors for blood. Once the request is placed by the users based on the availability of the blood group.</w:t>
       </w:r>
     </w:p>
     <w:p>
@@ -3469,8 +3411,8 @@
           <w:rFonts w:ascii="Times New Roman" w:eastAsia="Times New Roman" w:hAnsi="Times New Roman" w:cs="Times New Roman"/>
         </w:rPr>
       </w:pPr>
-      <w:bookmarkStart w:id="1" w:name="_30j0zll" w:colFirst="0" w:colLast="0"/>
-      <w:bookmarkEnd w:id="1"/>
+      <w:bookmarkStart w:id="2" w:name="_30j0zll" w:colFirst="0" w:colLast="0"/>
+      <w:bookmarkEnd w:id="2"/>
       <w:r>
         <w:rPr>
           <w:rFonts w:ascii="Times New Roman" w:eastAsia="Times New Roman" w:hAnsi="Times New Roman" w:cs="Times New Roman"/>
@@ -3496,27 +3438,7 @@
           <w:sz w:val="24"/>
           <w:szCs w:val="24"/>
         </w:rPr>
-        <w:t>New user opens the application and register using his/her details. If the user is already registered, he/she needs to login using his/her credentials. When the emergency occurs, for all users i.e. existing and new users t</w:t>
-      </w:r>
-      <w:r>
-        <w:rPr>
-          <w:rFonts w:ascii="Times New Roman" w:eastAsia="Times New Roman" w:hAnsi="Times New Roman" w:cs="Times New Roman"/>
-          <w:i w:val="0"/>
-          <w:color w:val="000000"/>
-          <w:sz w:val="24"/>
-          <w:szCs w:val="24"/>
-        </w:rPr>
-        <w:t>he application displays the available donors where a request can be made online. The request is fixed once the user clicks the submit button. Later he/she can view the requests which were placed by him/her. User can go through his/her profile in settings w</w:t>
-      </w:r>
-      <w:r>
-        <w:rPr>
-          <w:rFonts w:ascii="Times New Roman" w:eastAsia="Times New Roman" w:hAnsi="Times New Roman" w:cs="Times New Roman"/>
-          <w:i w:val="0"/>
-          <w:color w:val="000000"/>
-          <w:sz w:val="24"/>
-          <w:szCs w:val="24"/>
-        </w:rPr>
-        <w:t>here he/she can edit his/her credentials including his/her mobile number. Once the user request is submitted then blood donor can accept based on his/her availability.</w:t>
+        <w:t>New user opens the application and register using his/her details. If the user is already registered, he/she needs to login using his/her credentials. When the emergency occurs, for all users i.e. existing and new users the application displays the available donors where a request can be made online. The request is fixed once the user clicks the submit button. Later he/she can view the requests which were placed by him/her. User can go through his/her profile in settings where he/she can edit his/her credentials including his/her mobile number. Once the user request is submitted then blood donor can accept based on his/her availability.</w:t>
       </w:r>
       <w:r>
         <w:rPr>
@@ -3582,8 +3504,8 @@
           <w:rFonts w:ascii="Times New Roman" w:eastAsia="Times New Roman" w:hAnsi="Times New Roman" w:cs="Times New Roman"/>
         </w:rPr>
       </w:pPr>
-      <w:bookmarkStart w:id="2" w:name="_1fob9te" w:colFirst="0" w:colLast="0"/>
-      <w:bookmarkEnd w:id="2"/>
+      <w:bookmarkStart w:id="3" w:name="_1fob9te" w:colFirst="0" w:colLast="0"/>
+      <w:bookmarkEnd w:id="3"/>
     </w:p>
     <w:p>
       <w:pPr>
@@ -3652,19 +3574,7 @@
         <w:rPr>
           <w:rFonts w:ascii="Times New Roman" w:eastAsia="Times New Roman" w:hAnsi="Times New Roman" w:cs="Times New Roman"/>
         </w:rPr>
-        <w:t>Initially to use the app user should signup and create an account using email id or phone number. Then user has to login to the application using the credentials. Ba</w:t>
-      </w:r>
-      <w:r>
-        <w:rPr>
-          <w:rFonts w:ascii="Times New Roman" w:eastAsia="Times New Roman" w:hAnsi="Times New Roman" w:cs="Times New Roman"/>
-        </w:rPr>
-        <w:t>sed on the emergency, all the donors will be displayed. By clicking on the required blood group, user can see all the details of that particular donor. User can select a particular blood group and request the blood. Then the request will be sent to the don</w:t>
-      </w:r>
-      <w:r>
-        <w:rPr>
-          <w:rFonts w:ascii="Times New Roman" w:eastAsia="Times New Roman" w:hAnsi="Times New Roman" w:cs="Times New Roman"/>
-        </w:rPr>
-        <w:t xml:space="preserve">or where they can either accept or reject the request. Once the request is accepted, user’s request is confirmed. </w:t>
+        <w:t xml:space="preserve">Initially to use the app user should signup and create an account using email id or phone number. Then user has to login to the application using the credentials. Based on the emergency, all the donors will be displayed. By clicking on the required blood group, user can see all the details of that particular donor. User can select a particular blood group and request the blood. Then the request will be sent to the donor where they can either accept or reject the request. Once the request is accepted, user’s request is confirmed. </w:t>
       </w:r>
     </w:p>
     <w:p>
@@ -3826,13 +3736,7 @@
         <w:rPr>
           <w:rFonts w:ascii="Times New Roman" w:eastAsia="Times New Roman" w:hAnsi="Times New Roman" w:cs="Times New Roman"/>
         </w:rPr>
-        <w:t xml:space="preserve">Life Saver Blood Bank is an application where the users can get responses from </w:t>
-      </w:r>
-      <w:r>
-        <w:rPr>
-          <w:rFonts w:ascii="Times New Roman" w:eastAsia="Times New Roman" w:hAnsi="Times New Roman" w:cs="Times New Roman"/>
-        </w:rPr>
-        <w:t>the donors online. Here, Donors are the clients and application is the link to make the requests for users. So, the main purpose of the application is to make the users find the blood in case of emergency with ease.</w:t>
+        <w:t>Life Saver Blood Bank is an application where the users can get responses from the donors online. Here, Donors are the clients and application is the link to make the requests for users. So, the main purpose of the application is to make the users find the blood in case of emergency with ease.</w:t>
       </w:r>
     </w:p>
     <w:p>
@@ -3848,19 +3752,7 @@
         <w:rPr>
           <w:rFonts w:ascii="Times New Roman" w:eastAsia="Times New Roman" w:hAnsi="Times New Roman" w:cs="Times New Roman"/>
         </w:rPr>
-        <w:t>Application is build according to progre</w:t>
-      </w:r>
-      <w:r>
-        <w:rPr>
-          <w:rFonts w:ascii="Times New Roman" w:eastAsia="Times New Roman" w:hAnsi="Times New Roman" w:cs="Times New Roman"/>
-        </w:rPr>
-        <w:t>ssive enhancement principles. Responsive design for varying screen size, Version compatibility for devices, more touch flexibility and less keyboard usage in the application are the features of application. The other main feature is application and data se</w:t>
-      </w:r>
-      <w:r>
-        <w:rPr>
-          <w:rFonts w:ascii="Times New Roman" w:eastAsia="Times New Roman" w:hAnsi="Times New Roman" w:cs="Times New Roman"/>
-        </w:rPr>
-        <w:t>curity.</w:t>
+        <w:t>Application is build according to progressive enhancement principles. Responsive design for varying screen size, Version compatibility for devices, more touch flexibility and less keyboard usage in the application are the features of application. The other main feature is application and data security.</w:t>
       </w:r>
     </w:p>
     <w:p>
@@ -4076,13 +3968,7 @@
         <w:rPr>
           <w:rFonts w:ascii="Times New Roman" w:eastAsia="Times New Roman" w:hAnsi="Times New Roman" w:cs="Times New Roman"/>
         </w:rPr>
-        <w:t>Java will</w:t>
-      </w:r>
-      <w:r>
-        <w:rPr>
-          <w:rFonts w:ascii="Times New Roman" w:eastAsia="Times New Roman" w:hAnsi="Times New Roman" w:cs="Times New Roman"/>
-        </w:rPr>
-        <w:t xml:space="preserve"> be used as a programming language to develop the application.</w:t>
+        <w:t>Java will be used as a programming language to develop the application.</w:t>
       </w:r>
     </w:p>
     <w:p>
@@ -4211,17 +4097,7 @@
           <w:sz w:val="22"/>
           <w:szCs w:val="22"/>
         </w:rPr>
-        <w:t>Login (sign up, sign in, password re</w:t>
-      </w:r>
-      <w:r>
-        <w:rPr>
-          <w:rFonts w:ascii="Arial" w:eastAsia="Arial" w:hAnsi="Arial" w:cs="Arial"/>
-          <w:b/>
-          <w:color w:val="000000"/>
-          <w:sz w:val="22"/>
-          <w:szCs w:val="22"/>
-        </w:rPr>
-        <w:t>trieval, logout)</w:t>
+        <w:t>Login (sign up, sign in, password retrieval, logout)</w:t>
       </w:r>
       <w:r>
         <w:rPr>
@@ -4279,6 +4155,7 @@
           <w:sz w:val="22"/>
           <w:szCs w:val="22"/>
         </w:rPr>
+        <w:lastRenderedPageBreak/>
         <w:t xml:space="preserve">Request management: </w:t>
       </w:r>
       <w:r>
@@ -4308,7 +4185,6 @@
           <w:sz w:val="22"/>
           <w:szCs w:val="22"/>
         </w:rPr>
-        <w:lastRenderedPageBreak/>
         <w:t xml:space="preserve">Notification: </w:t>
       </w:r>
       <w:r>
@@ -4318,16 +4194,7 @@
           <w:sz w:val="22"/>
           <w:szCs w:val="22"/>
         </w:rPr>
-        <w:t>The notification AP</w:t>
-      </w:r>
-      <w:r>
-        <w:rPr>
-          <w:rFonts w:ascii="Arial" w:eastAsia="Arial" w:hAnsi="Arial" w:cs="Arial"/>
-          <w:color w:val="000000"/>
-          <w:sz w:val="22"/>
-          <w:szCs w:val="22"/>
-        </w:rPr>
-        <w:t>I lets our app send notifications that are displayed outside the page and it will send information to the donor even if the application is idle or in the background.</w:t>
+        <w:t>The notification API lets our app send notifications that are displayed outside the page and it will send information to the donor even if the application is idle or in the background.</w:t>
       </w:r>
     </w:p>
     <w:p>
@@ -4361,16 +4228,7 @@
           <w:sz w:val="22"/>
           <w:szCs w:val="22"/>
         </w:rPr>
-        <w:t>FAQ page includes a series of questions that are commonly asked b</w:t>
-      </w:r>
-      <w:r>
-        <w:rPr>
-          <w:rFonts w:ascii="Arial" w:eastAsia="Arial" w:hAnsi="Arial" w:cs="Arial"/>
-          <w:color w:val="000000"/>
-          <w:sz w:val="22"/>
-          <w:szCs w:val="22"/>
-        </w:rPr>
-        <w:t>y Donors</w:t>
+        <w:t>FAQ page includes a series of questions that are commonly asked by Donors</w:t>
       </w:r>
     </w:p>
     <w:p>
@@ -4474,16 +4332,7 @@
           <w:sz w:val="22"/>
           <w:szCs w:val="22"/>
         </w:rPr>
-        <w:t xml:space="preserve">Acceptor can use his/her email address and password to log into the website. If Acceptor password is not working, request a new password by entering email address </w:t>
-      </w:r>
-      <w:r>
-        <w:rPr>
-          <w:rFonts w:ascii="Arial" w:eastAsia="Arial" w:hAnsi="Arial" w:cs="Arial"/>
-          <w:color w:val="000000"/>
-          <w:sz w:val="22"/>
-          <w:szCs w:val="22"/>
-        </w:rPr>
-        <w:t>in the password retrieval form.</w:t>
+        <w:t>Acceptor can use his/her email address and password to log into the website. If Acceptor password is not working, request a new password by entering email address in the password retrieval form.</w:t>
       </w:r>
     </w:p>
     <w:p>
@@ -4551,16 +4400,7 @@
           <w:sz w:val="22"/>
           <w:szCs w:val="22"/>
         </w:rPr>
-        <w:t>Search page will be useful to find compatible blood donors who can receive blood request</w:t>
-      </w:r>
-      <w:r>
-        <w:rPr>
-          <w:rFonts w:ascii="Arial" w:eastAsia="Arial" w:hAnsi="Arial" w:cs="Arial"/>
-          <w:color w:val="000000"/>
-          <w:sz w:val="22"/>
-          <w:szCs w:val="22"/>
-        </w:rPr>
-        <w:t>.</w:t>
+        <w:t>Search page will be useful to find compatible blood donors who can receive blood request.</w:t>
       </w:r>
     </w:p>
     <w:p>
@@ -4703,16 +4543,7 @@
           <w:sz w:val="22"/>
           <w:szCs w:val="22"/>
         </w:rPr>
-        <w:t>Send request page allows acceptors can send req</w:t>
-      </w:r>
-      <w:r>
-        <w:rPr>
-          <w:rFonts w:ascii="Arial" w:eastAsia="Arial" w:hAnsi="Arial" w:cs="Arial"/>
-          <w:color w:val="000000"/>
-          <w:sz w:val="22"/>
-          <w:szCs w:val="22"/>
-        </w:rPr>
-        <w:t>uest to the donors whose blood group same as the acceptors.</w:t>
+        <w:t>Send request page allows acceptors can send request to the donors whose blood group same as the acceptors.</w:t>
       </w:r>
     </w:p>
     <w:p>
@@ -4745,16 +4576,7 @@
           <w:sz w:val="22"/>
           <w:szCs w:val="22"/>
         </w:rPr>
-        <w:t>When acceptors receive a request in the Accept/deny response page, acceptors can respond to the request by clicking on accept or decline checkbox. If the user accepts the req</w:t>
-      </w:r>
-      <w:r>
-        <w:rPr>
-          <w:rFonts w:ascii="Arial" w:eastAsia="Arial" w:hAnsi="Arial" w:cs="Arial"/>
-          <w:color w:val="000000"/>
-          <w:sz w:val="22"/>
-          <w:szCs w:val="22"/>
-        </w:rPr>
-        <w:t>uest then donor will receive a meeting invitation to his/her registered mail address.</w:t>
+        <w:t>When acceptors receive a request in the Accept/deny response page, acceptors can respond to the request by clicking on accept or decline checkbox. If the user accepts the request then donor will receive a meeting invitation to his/her registered mail address.</w:t>
       </w:r>
     </w:p>
     <w:p>
@@ -4787,16 +4609,7 @@
           <w:sz w:val="22"/>
           <w:szCs w:val="22"/>
         </w:rPr>
-        <w:t>The notification API lets our app send notifications that are displayed outside the page and it will send information to the acceptors even if the applicati</w:t>
-      </w:r>
-      <w:r>
-        <w:rPr>
-          <w:rFonts w:ascii="Arial" w:eastAsia="Arial" w:hAnsi="Arial" w:cs="Arial"/>
-          <w:color w:val="000000"/>
-          <w:sz w:val="22"/>
-          <w:szCs w:val="22"/>
-        </w:rPr>
-        <w:t>on is idle or in the background.</w:t>
+        <w:t>The notification API lets our app send notifications that are displayed outside the page and it will send information to the acceptors even if the application is idle or in the background.</w:t>
       </w:r>
     </w:p>
     <w:p>
@@ -4996,14 +4809,7 @@
           <w:rFonts w:ascii="Times New Roman" w:eastAsia="Times New Roman" w:hAnsi="Times New Roman" w:cs="Times New Roman"/>
           <w:b/>
         </w:rPr>
-        <w:t>3.5.1 Perfo</w:t>
-      </w:r>
-      <w:r>
-        <w:rPr>
-          <w:rFonts w:ascii="Times New Roman" w:eastAsia="Times New Roman" w:hAnsi="Times New Roman" w:cs="Times New Roman"/>
-          <w:b/>
-        </w:rPr>
-        <w:t>rmance:</w:t>
+        <w:t>3.5.1 Performance:</w:t>
       </w:r>
     </w:p>
     <w:p>
@@ -5060,6 +4866,7 @@
         <w:rPr>
           <w:rFonts w:ascii="Times New Roman" w:eastAsia="Times New Roman" w:hAnsi="Times New Roman" w:cs="Times New Roman"/>
         </w:rPr>
+        <w:lastRenderedPageBreak/>
         <w:t>This app should not crash at any situation.</w:t>
       </w:r>
     </w:p>
@@ -5173,29 +4980,7 @@
         <w:tab/>
       </w:r>
       <w:r>
-        <w:t>If the user creates his account make an action such as requesting and accepting blood donation requests, he should either be donor or recipient. One acceptor can make as many requests as required and so as the donor. So we established mandatory one to opti</w:t>
-      </w:r>
-      <w:r>
-        <w:t xml:space="preserve">onal many relationships between </w:t>
-      </w:r>
-      <w:proofErr w:type="spellStart"/>
-      <w:r>
-        <w:t>Blood_request</w:t>
-      </w:r>
-      <w:proofErr w:type="spellEnd"/>
-      <w:r>
-        <w:t xml:space="preserve">/donation, donor, and acceptor entities. If the donor accepts/rejects the requests then there should be a donation request, so the relationship is mandatory one to optional between </w:t>
-      </w:r>
-      <w:proofErr w:type="spellStart"/>
-      <w:r>
-        <w:t>Blood_Request</w:t>
-      </w:r>
-      <w:proofErr w:type="spellEnd"/>
-      <w:r>
-        <w:t>/Donation to Acce</w:t>
-      </w:r>
-      <w:r>
-        <w:t>pted/rejected entities.</w:t>
+        <w:t>If the user creates his account make an action such as requesting and accepting blood donation requests, he should either be donor or recipient. One acceptor can make as many requests as required and so as the donor. So we established mandatory one to optional many relationships between Blood_request/donation, donor, and acceptor entities. If the donor accepts/rejects the requests then there should be a donation request, so the relationship is mandatory one to optional between Blood_Request/Donation to Accepted/rejected entities.</w:t>
       </w:r>
     </w:p>
     <w:p/>
@@ -5442,13 +5227,7 @@
           <w:b/>
         </w:rPr>
         <w:lastRenderedPageBreak/>
-        <w:t xml:space="preserve">                                  </w:t>
-      </w:r>
-      <w:r>
-        <w:rPr>
-          <w:b/>
-        </w:rPr>
-        <w:t xml:space="preserve">     </w:t>
+        <w:t xml:space="preserve">                                       </w:t>
       </w:r>
       <w:r>
         <w:rPr>
@@ -5615,10 +5394,7 @@
         <w:ind w:left="720"/>
       </w:pPr>
       <w:r>
-        <w:t>This is the screen where all the requests</w:t>
-      </w:r>
-      <w:r>
-        <w:t xml:space="preserve"> done by the users will be available.</w:t>
+        <w:t>This is the screen where all the requests done by the users will be available.</w:t>
       </w:r>
     </w:p>
     <w:p>
@@ -5869,13 +5645,7 @@
         <w:rPr>
           <w:b/>
         </w:rPr>
-        <w:t xml:space="preserve">                                   </w:t>
-      </w:r>
-      <w:r>
-        <w:rPr>
-          <w:b/>
-        </w:rPr>
-        <w:t xml:space="preserve">     </w:t>
+        <w:t xml:space="preserve">                                        </w:t>
       </w:r>
       <w:r>
         <w:rPr>
@@ -5968,13 +5738,7 @@
           <w:b/>
         </w:rPr>
         <w:lastRenderedPageBreak/>
-        <w:t xml:space="preserve">                           </w:t>
-      </w:r>
-      <w:r>
-        <w:rPr>
-          <w:b/>
-        </w:rPr>
-        <w:t xml:space="preserve">         </w:t>
+        <w:t xml:space="preserve">                                    </w:t>
       </w:r>
       <w:r>
         <w:rPr>
@@ -6028,19 +5792,215 @@
     </w:p>
     <w:p>
       <w:pPr>
+        <w:ind w:left="720"/>
+        <w:rPr>
+          <w:b/>
+        </w:rPr>
+      </w:pPr>
+    </w:p>
+    <w:p>
+      <w:pPr>
+        <w:ind w:left="720"/>
+        <w:rPr>
+          <w:b/>
+        </w:rPr>
+      </w:pPr>
+    </w:p>
+    <w:p>
+      <w:pPr>
+        <w:ind w:left="720"/>
+        <w:rPr>
+          <w:b/>
+        </w:rPr>
+      </w:pPr>
+    </w:p>
+    <w:p>
+      <w:pPr>
+        <w:ind w:left="720"/>
+        <w:rPr>
+          <w:b/>
+        </w:rPr>
+      </w:pPr>
+    </w:p>
+    <w:p>
+      <w:pPr>
+        <w:ind w:left="720"/>
+        <w:rPr>
+          <w:b/>
+        </w:rPr>
+      </w:pPr>
+    </w:p>
+    <w:p>
+      <w:pPr>
+        <w:ind w:left="720"/>
+        <w:rPr>
+          <w:b/>
+        </w:rPr>
+      </w:pPr>
+    </w:p>
+    <w:p>
+      <w:pPr>
+        <w:ind w:left="720"/>
+        <w:rPr>
+          <w:b/>
+        </w:rPr>
+      </w:pPr>
+    </w:p>
+    <w:p>
+      <w:pPr>
+        <w:ind w:left="720"/>
+        <w:rPr>
+          <w:b/>
+        </w:rPr>
+      </w:pPr>
+    </w:p>
+    <w:p>
+      <w:pPr>
+        <w:ind w:left="720"/>
+        <w:rPr>
+          <w:b/>
+        </w:rPr>
+      </w:pPr>
+    </w:p>
+    <w:p>
+      <w:pPr>
+        <w:ind w:left="720"/>
+        <w:rPr>
+          <w:b/>
+        </w:rPr>
+      </w:pPr>
+    </w:p>
+    <w:p>
+      <w:pPr>
+        <w:ind w:left="720"/>
+        <w:rPr>
+          <w:b/>
+        </w:rPr>
+      </w:pPr>
+    </w:p>
+    <w:p>
+      <w:pPr>
+        <w:ind w:left="720"/>
+        <w:rPr>
+          <w:b/>
+        </w:rPr>
+      </w:pPr>
+    </w:p>
+    <w:p>
+      <w:pPr>
+        <w:ind w:left="720"/>
+        <w:rPr>
+          <w:b/>
+        </w:rPr>
+      </w:pPr>
+    </w:p>
+    <w:p>
+      <w:pPr>
+        <w:ind w:left="720"/>
+        <w:rPr>
+          <w:b/>
+        </w:rPr>
+      </w:pPr>
+    </w:p>
+    <w:p>
+      <w:pPr>
+        <w:ind w:left="720"/>
+        <w:rPr>
+          <w:b/>
+        </w:rPr>
+      </w:pPr>
+    </w:p>
+    <w:p>
+      <w:pPr>
+        <w:ind w:left="720"/>
+        <w:rPr>
+          <w:b/>
+        </w:rPr>
+      </w:pPr>
+    </w:p>
+    <w:p>
+      <w:pPr>
+        <w:ind w:left="720"/>
+        <w:rPr>
+          <w:b/>
+        </w:rPr>
+      </w:pPr>
+    </w:p>
+    <w:p>
+      <w:pPr>
+        <w:ind w:left="720"/>
+        <w:rPr>
+          <w:b/>
+        </w:rPr>
+      </w:pPr>
+    </w:p>
+    <w:p>
+      <w:pPr>
+        <w:ind w:left="720"/>
+        <w:rPr>
+          <w:b/>
+        </w:rPr>
+      </w:pPr>
+    </w:p>
+    <w:p>
+      <w:pPr>
+        <w:ind w:left="720"/>
+        <w:rPr>
+          <w:b/>
+        </w:rPr>
+      </w:pPr>
+    </w:p>
+    <w:p>
+      <w:pPr>
+        <w:ind w:left="720"/>
+        <w:rPr>
+          <w:b/>
+        </w:rPr>
+      </w:pPr>
+    </w:p>
+    <w:p>
+      <w:pPr>
+        <w:ind w:left="720"/>
+        <w:rPr>
+          <w:b/>
+        </w:rPr>
+      </w:pPr>
+    </w:p>
+    <w:p>
+      <w:pPr>
+        <w:ind w:left="720"/>
+        <w:rPr>
+          <w:b/>
+        </w:rPr>
+      </w:pPr>
+    </w:p>
+    <w:p>
+      <w:pPr>
+        <w:ind w:left="720"/>
+        <w:rPr>
+          <w:b/>
+        </w:rPr>
+      </w:pPr>
+    </w:p>
+    <w:p>
+      <w:pPr>
         <w:pStyle w:val="ListParagraph"/>
         <w:numPr>
           <w:ilvl w:val="0"/>
           <w:numId w:val="10"/>
         </w:numPr>
-        <w:rPr>
-          <w:b/>
-        </w:rPr>
-      </w:pPr>
-      <w:r>
-        <w:rPr>
-          <w:b/>
-        </w:rPr>
+        <w:jc w:val="center"/>
+        <w:rPr>
+          <w:b/>
+          <w:sz w:val="28"/>
+        </w:rPr>
+      </w:pPr>
+      <w:r>
+        <w:rPr>
+          <w:b/>
+          <w:sz w:val="28"/>
+        </w:rPr>
+        <w:lastRenderedPageBreak/>
         <w:t>Technical Manual</w:t>
       </w:r>
     </w:p>
@@ -6116,7 +6076,6 @@
         <w:rPr>
           <w:rFonts w:ascii="Times New Roman" w:hAnsi="Times New Roman" w:cs="Times New Roman"/>
         </w:rPr>
-        <w:lastRenderedPageBreak/>
         <w:t xml:space="preserve">A thread is created in launch activity </w:t>
       </w:r>
       <w:r>
@@ -6167,6 +6126,7 @@
         <w:rPr>
           <w:noProof/>
         </w:rPr>
+        <w:lastRenderedPageBreak/>
         <w:drawing>
           <wp:inline distT="0" distB="0" distL="0" distR="0" wp14:anchorId="217D20DA" wp14:editId="136C8BDD">
             <wp:extent cx="5943600" cy="3397885"/>
@@ -6289,6 +6249,41 @@
     <w:p>
       <w:pPr>
         <w:ind w:left="720"/>
+      </w:pPr>
+    </w:p>
+    <w:p>
+      <w:pPr>
+        <w:ind w:left="720"/>
+      </w:pPr>
+    </w:p>
+    <w:p>
+      <w:pPr>
+        <w:ind w:left="720"/>
+      </w:pPr>
+    </w:p>
+    <w:p>
+      <w:pPr>
+        <w:ind w:left="720"/>
+      </w:pPr>
+    </w:p>
+    <w:p>
+      <w:pPr>
+        <w:ind w:left="720"/>
+      </w:pPr>
+    </w:p>
+    <w:p>
+      <w:pPr>
+        <w:ind w:left="720"/>
+      </w:pPr>
+    </w:p>
+    <w:p>
+      <w:pPr>
+        <w:ind w:left="720"/>
+      </w:pPr>
+    </w:p>
+    <w:p>
+      <w:pPr>
+        <w:ind w:left="720"/>
         <w:rPr>
           <w:b/>
         </w:rPr>
@@ -6318,11 +6313,6 @@
           <w:b/>
         </w:rPr>
         <w:tab/>
-      </w:r>
-      <w:r>
-        <w:rPr>
-          <w:b/>
-        </w:rPr>
         <w:t>Signup Activity:</w:t>
       </w:r>
     </w:p>
@@ -6412,21 +6402,7 @@
         <w:jc w:val="both"/>
       </w:pPr>
       <w:r>
-        <w:t xml:space="preserve">The </w:t>
-      </w:r>
-      <w:r>
-        <w:t>above</w:t>
-      </w:r>
-      <w:r>
-        <w:t xml:space="preserve"> code is for validation of text fields, spinner data, </w:t>
-      </w:r>
-      <w:proofErr w:type="gramStart"/>
-      <w:r>
-        <w:t>radio</w:t>
-      </w:r>
-      <w:proofErr w:type="gramEnd"/>
-      <w:r>
-        <w:t xml:space="preserve"> buttons while registering and storing all the user entered details into the database. </w:t>
+        <w:t xml:space="preserve">The above code is for validation of text fields, spinner data, radio buttons while registering and storing all the user entered details into the database. </w:t>
       </w:r>
     </w:p>
     <w:p>
@@ -6460,33 +6436,13 @@
       <w:r>
         <w:t xml:space="preserve">A method i.e., </w:t>
       </w:r>
-      <w:proofErr w:type="spellStart"/>
-      <w:proofErr w:type="gramStart"/>
       <w:r>
         <w:rPr>
           <w:rFonts w:ascii="Times New Roman" w:eastAsia="Times New Roman" w:hAnsi="Times New Roman" w:cs="Times New Roman"/>
           <w:color w:val="000000"/>
           <w:szCs w:val="20"/>
         </w:rPr>
-        <w:t>createUserWithEmailAndPassword</w:t>
-      </w:r>
-      <w:proofErr w:type="spellEnd"/>
-      <w:r>
-        <w:rPr>
-          <w:rFonts w:ascii="Times New Roman" w:eastAsia="Times New Roman" w:hAnsi="Times New Roman" w:cs="Times New Roman"/>
-          <w:color w:val="000000"/>
-          <w:szCs w:val="20"/>
-        </w:rPr>
-        <w:t>(</w:t>
-      </w:r>
-      <w:proofErr w:type="gramEnd"/>
-      <w:r>
-        <w:rPr>
-          <w:rFonts w:ascii="Times New Roman" w:eastAsia="Times New Roman" w:hAnsi="Times New Roman" w:cs="Times New Roman"/>
-          <w:color w:val="000000"/>
-          <w:szCs w:val="20"/>
-        </w:rPr>
-        <w:t>) performs whole functionality. A</w:t>
+        <w:t>createUserWithEmailAndPassword() performs whole functionality. A</w:t>
       </w:r>
       <w:r>
         <w:t xml:space="preserve"> document reference is created and collection called “Users List” is created in which all the data is stored using a hash map. An intent is created for navigation to login activity after successful registration.</w:t>
@@ -6572,10 +6528,7 @@
       </w:r>
       <w:r>
         <w:tab/>
-        <w:t>The above</w:t>
-      </w:r>
-      <w:r>
-        <w:t xml:space="preserve"> code </w:t>
+        <w:t xml:space="preserve">The above code </w:t>
       </w:r>
       <w:r>
         <w:t xml:space="preserve">is </w:t>
@@ -6659,42 +6612,26 @@
       </w:r>
       <w:r>
         <w:tab/>
-      </w:r>
-      <w:r>
-        <w:t xml:space="preserve">The </w:t>
-      </w:r>
-      <w:r>
-        <w:t>above</w:t>
-      </w:r>
-      <w:r>
-        <w:t xml:space="preserve"> code is for validation of password and email address. Regular expressions are used to define a specific pattern while registering email and password. These methods return a Boolean value whether the password or email matches the pattern (password requirements) or not.</w:t>
-      </w:r>
-    </w:p>
-    <w:p>
-      <w:pPr>
-        <w:ind w:left="720"/>
-      </w:pPr>
-      <w:bookmarkStart w:id="3" w:name="_GoBack"/>
-      <w:bookmarkEnd w:id="3"/>
-    </w:p>
-    <w:p>
-      <w:pPr>
-        <w:ind w:left="720"/>
-        <w:rPr>
-          <w:b/>
-        </w:rPr>
-      </w:pPr>
-      <w:r>
-        <w:rPr>
-          <w:b/>
-        </w:rPr>
-        <w:t>Forgot Password</w:t>
-      </w:r>
-      <w:r>
-        <w:rPr>
-          <w:b/>
-        </w:rPr>
-        <w:t>:</w:t>
+        <w:t>The above code is for validation of password and email address. Regular expressions are used to define a specific pattern while registering email and password. These methods return a Boolean value whether the password or email matches the pattern (password requirements) or not.</w:t>
+      </w:r>
+    </w:p>
+    <w:p>
+      <w:pPr>
+        <w:ind w:left="720"/>
+      </w:pPr>
+    </w:p>
+    <w:p>
+      <w:pPr>
+        <w:ind w:left="720"/>
+        <w:rPr>
+          <w:b/>
+        </w:rPr>
+      </w:pPr>
+      <w:r>
+        <w:rPr>
+          <w:b/>
+        </w:rPr>
+        <w:t>Forgot Password:</w:t>
       </w:r>
     </w:p>
     <w:p>
@@ -6795,15 +6732,7 @@
         <w:ind w:left="720"/>
       </w:pPr>
       <w:r>
-        <w:t>The second method (</w:t>
-      </w:r>
-      <w:proofErr w:type="spellStart"/>
-      <w:r>
-        <w:t>onComplete</w:t>
-      </w:r>
-      <w:proofErr w:type="spellEnd"/>
-      <w:r>
-        <w:t xml:space="preserve"> (task)), takes the task as a parameter. If the task is complete </w:t>
+        <w:t xml:space="preserve">The second method (onComplete (task)), takes the task as a parameter. If the task is complete </w:t>
       </w:r>
       <w:r>
         <w:t>i.e., Once</w:t>
@@ -6832,148 +6761,1186 @@
     <w:p>
       <w:pPr>
         <w:ind w:left="720"/>
-      </w:pPr>
-    </w:p>
-    <w:p>
-      <w:pPr>
-        <w:ind w:left="720"/>
-      </w:pPr>
-    </w:p>
-    <w:p>
-      <w:pPr>
-        <w:ind w:left="720"/>
-        <w:rPr>
-          <w:b/>
-        </w:rPr>
-      </w:pPr>
-    </w:p>
-    <w:p>
-      <w:pPr>
-        <w:ind w:left="720"/>
-        <w:rPr>
-          <w:b/>
-        </w:rPr>
-      </w:pPr>
-    </w:p>
-    <w:p>
-      <w:pPr>
-        <w:ind w:left="720"/>
-      </w:pPr>
-    </w:p>
-    <w:p>
-      <w:pPr>
-        <w:ind w:left="720"/>
-      </w:pPr>
-    </w:p>
-    <w:p>
-      <w:pPr>
-        <w:ind w:left="720"/>
-      </w:pPr>
-    </w:p>
-    <w:p>
-      <w:pPr>
-        <w:ind w:left="720"/>
-      </w:pPr>
-    </w:p>
-    <w:p>
-      <w:pPr>
-        <w:ind w:left="720"/>
-      </w:pPr>
-    </w:p>
-    <w:p>
-      <w:pPr>
-        <w:ind w:left="720"/>
-      </w:pPr>
-    </w:p>
-    <w:p>
-      <w:pPr>
-        <w:ind w:left="720"/>
-      </w:pPr>
-    </w:p>
-    <w:p>
-      <w:pPr>
-        <w:ind w:left="720"/>
-      </w:pPr>
-    </w:p>
-    <w:p>
-      <w:pPr>
-        <w:ind w:left="720"/>
-      </w:pPr>
-    </w:p>
-    <w:p>
-      <w:pPr>
-        <w:ind w:left="720"/>
-      </w:pPr>
-    </w:p>
-    <w:p>
-      <w:pPr>
-        <w:ind w:left="720"/>
-      </w:pPr>
-    </w:p>
-    <w:p>
-      <w:pPr>
-        <w:ind w:left="720"/>
-      </w:pPr>
-    </w:p>
-    <w:p>
-      <w:pPr>
-        <w:ind w:left="720"/>
-      </w:pPr>
-    </w:p>
-    <w:p>
-      <w:pPr>
-        <w:ind w:left="720"/>
-      </w:pPr>
-    </w:p>
-    <w:p>
-      <w:pPr>
-        <w:ind w:left="720"/>
-      </w:pPr>
-    </w:p>
-    <w:p>
-      <w:pPr>
-        <w:ind w:left="720"/>
-      </w:pPr>
-    </w:p>
-    <w:p>
-      <w:pPr>
-        <w:ind w:left="720"/>
-      </w:pPr>
-    </w:p>
-    <w:p>
-      <w:pPr>
-        <w:ind w:left="720"/>
-      </w:pPr>
-    </w:p>
-    <w:p>
-      <w:pPr>
-        <w:ind w:left="720"/>
-      </w:pPr>
-    </w:p>
-    <w:p>
-      <w:pPr>
-        <w:ind w:left="720"/>
-      </w:pPr>
-    </w:p>
-    <w:p>
-      <w:pPr>
-        <w:ind w:left="720"/>
-      </w:pPr>
-    </w:p>
-    <w:p>
-      <w:pPr>
-        <w:ind w:left="720"/>
-      </w:pPr>
-    </w:p>
-    <w:p>
-      <w:pPr>
-        <w:ind w:left="720"/>
-      </w:pPr>
+        <w:rPr>
+          <w:b/>
+        </w:rPr>
+      </w:pPr>
+    </w:p>
+    <w:p>
+      <w:pPr>
+        <w:ind w:left="720"/>
+        <w:rPr>
+          <w:b/>
+        </w:rPr>
+      </w:pPr>
+    </w:p>
+    <w:p>
+      <w:pPr>
+        <w:ind w:left="720"/>
+        <w:rPr>
+          <w:b/>
+        </w:rPr>
+      </w:pPr>
+    </w:p>
+    <w:p>
+      <w:pPr>
+        <w:ind w:left="720"/>
+        <w:rPr>
+          <w:b/>
+        </w:rPr>
+      </w:pPr>
+    </w:p>
+    <w:p>
+      <w:pPr>
+        <w:ind w:left="720"/>
+        <w:rPr>
+          <w:b/>
+        </w:rPr>
+      </w:pPr>
+    </w:p>
+    <w:p>
+      <w:pPr>
+        <w:ind w:left="720"/>
+        <w:rPr>
+          <w:b/>
+        </w:rPr>
+      </w:pPr>
+    </w:p>
+    <w:p>
+      <w:pPr>
+        <w:ind w:left="720"/>
+        <w:rPr>
+          <w:b/>
+        </w:rPr>
+      </w:pPr>
+    </w:p>
+    <w:p>
+      <w:pPr>
+        <w:ind w:left="720"/>
+        <w:rPr>
+          <w:b/>
+        </w:rPr>
+      </w:pPr>
+    </w:p>
+    <w:p>
+      <w:pPr>
+        <w:ind w:left="720"/>
+        <w:rPr>
+          <w:b/>
+        </w:rPr>
+      </w:pPr>
+    </w:p>
+    <w:p>
+      <w:pPr>
+        <w:ind w:left="720"/>
+        <w:rPr>
+          <w:b/>
+        </w:rPr>
+      </w:pPr>
+    </w:p>
+    <w:p>
+      <w:pPr>
+        <w:ind w:left="720"/>
+        <w:rPr>
+          <w:b/>
+        </w:rPr>
+      </w:pPr>
+    </w:p>
+    <w:p>
+      <w:pPr>
+        <w:ind w:left="720"/>
+        <w:rPr>
+          <w:b/>
+        </w:rPr>
+      </w:pPr>
+    </w:p>
+    <w:p>
+      <w:pPr>
+        <w:ind w:left="720"/>
+        <w:rPr>
+          <w:b/>
+        </w:rPr>
+      </w:pPr>
+    </w:p>
+    <w:p>
+      <w:pPr>
+        <w:ind w:left="720"/>
+        <w:rPr>
+          <w:b/>
+        </w:rPr>
+      </w:pPr>
+    </w:p>
+    <w:p>
+      <w:pPr>
+        <w:ind w:left="720"/>
+        <w:rPr>
+          <w:b/>
+        </w:rPr>
+      </w:pPr>
+    </w:p>
+    <w:p>
+      <w:pPr>
+        <w:ind w:left="720"/>
+        <w:rPr>
+          <w:b/>
+        </w:rPr>
+      </w:pPr>
+    </w:p>
+    <w:p>
+      <w:pPr>
+        <w:ind w:left="720"/>
+        <w:rPr>
+          <w:b/>
+        </w:rPr>
+      </w:pPr>
+    </w:p>
+    <w:p>
+      <w:pPr>
+        <w:ind w:left="720"/>
+        <w:rPr>
+          <w:b/>
+        </w:rPr>
+      </w:pPr>
+    </w:p>
+    <w:p>
+      <w:pPr>
+        <w:ind w:left="720"/>
+        <w:rPr>
+          <w:b/>
+        </w:rPr>
+      </w:pPr>
+    </w:p>
+    <w:p>
+      <w:pPr>
+        <w:ind w:left="720"/>
+        <w:rPr>
+          <w:b/>
+        </w:rPr>
+      </w:pPr>
+    </w:p>
+    <w:p>
+      <w:pPr>
+        <w:ind w:left="720"/>
+        <w:rPr>
+          <w:b/>
+        </w:rPr>
+      </w:pPr>
+    </w:p>
+    <w:p>
+      <w:pPr>
+        <w:ind w:left="720"/>
+        <w:rPr>
+          <w:b/>
+        </w:rPr>
+      </w:pPr>
+    </w:p>
+    <w:p>
+      <w:pPr>
+        <w:ind w:left="720"/>
+        <w:rPr>
+          <w:b/>
+        </w:rPr>
+      </w:pPr>
+    </w:p>
+    <w:p>
+      <w:pPr>
+        <w:ind w:left="720"/>
+        <w:rPr>
+          <w:b/>
+        </w:rPr>
+      </w:pPr>
+    </w:p>
+    <w:p>
+      <w:pPr>
+        <w:ind w:left="720"/>
+        <w:rPr>
+          <w:b/>
+        </w:rPr>
+      </w:pPr>
+    </w:p>
+    <w:p>
+      <w:pPr>
+        <w:ind w:left="720"/>
+        <w:rPr>
+          <w:b/>
+        </w:rPr>
+      </w:pPr>
+    </w:p>
+    <w:p>
+      <w:pPr>
+        <w:ind w:left="720"/>
+        <w:rPr>
+          <w:b/>
+        </w:rPr>
+      </w:pPr>
+    </w:p>
+    <w:p>
+      <w:pPr>
+        <w:ind w:left="720"/>
+        <w:rPr>
+          <w:b/>
+        </w:rPr>
+      </w:pPr>
+    </w:p>
+    <w:p>
+      <w:pPr>
+        <w:ind w:left="720"/>
+        <w:rPr>
+          <w:b/>
+        </w:rPr>
+      </w:pPr>
+    </w:p>
+    <w:p>
+      <w:pPr>
+        <w:ind w:left="720"/>
+        <w:rPr>
+          <w:b/>
+        </w:rPr>
+      </w:pPr>
+    </w:p>
+    <w:p>
+      <w:pPr>
+        <w:ind w:left="720"/>
+        <w:rPr>
+          <w:b/>
+        </w:rPr>
+      </w:pPr>
+    </w:p>
+    <w:p>
+      <w:pPr>
+        <w:ind w:left="720"/>
+        <w:rPr>
+          <w:b/>
+        </w:rPr>
+      </w:pPr>
+    </w:p>
+    <w:p>
+      <w:pPr>
+        <w:ind w:left="720"/>
+        <w:rPr>
+          <w:b/>
+        </w:rPr>
+      </w:pPr>
+    </w:p>
+    <w:p>
+      <w:pPr>
+        <w:ind w:left="720"/>
+        <w:rPr>
+          <w:b/>
+        </w:rPr>
+      </w:pPr>
+    </w:p>
+    <w:p>
+      <w:pPr>
+        <w:ind w:left="720"/>
+        <w:rPr>
+          <w:b/>
+        </w:rPr>
+      </w:pPr>
+    </w:p>
+    <w:p>
+      <w:pPr>
+        <w:ind w:left="720"/>
+        <w:rPr>
+          <w:b/>
+        </w:rPr>
+      </w:pPr>
+    </w:p>
+    <w:p>
+      <w:pPr>
+        <w:ind w:left="720"/>
+        <w:rPr>
+          <w:b/>
+        </w:rPr>
+      </w:pPr>
+    </w:p>
+    <w:p>
+      <w:pPr>
+        <w:ind w:left="720"/>
+        <w:rPr>
+          <w:b/>
+        </w:rPr>
+      </w:pPr>
+    </w:p>
+    <w:p>
+      <w:pPr>
+        <w:ind w:left="720"/>
+        <w:rPr>
+          <w:b/>
+        </w:rPr>
+      </w:pPr>
+    </w:p>
+    <w:p>
+      <w:pPr>
+        <w:pStyle w:val="ListParagraph"/>
+        <w:numPr>
+          <w:ilvl w:val="0"/>
+          <w:numId w:val="10"/>
+        </w:numPr>
+        <w:jc w:val="center"/>
+        <w:rPr>
+          <w:b/>
+          <w:sz w:val="28"/>
+        </w:rPr>
+      </w:pPr>
+      <w:r>
+        <w:rPr>
+          <w:b/>
+          <w:sz w:val="28"/>
+        </w:rPr>
+        <w:lastRenderedPageBreak/>
+        <w:t>End-user Manual</w:t>
+      </w:r>
+    </w:p>
+    <w:p>
+      <w:pPr>
+        <w:pStyle w:val="ListParagraph"/>
+        <w:rPr>
+          <w:b/>
+        </w:rPr>
+      </w:pPr>
+      <w:r>
+        <w:rPr>
+          <w:b/>
+        </w:rPr>
+        <w:t>Launch Page:</w:t>
+      </w:r>
+    </w:p>
+    <w:p>
+      <w:pPr>
+        <w:pStyle w:val="ListParagraph"/>
+      </w:pPr>
+      <w:r>
+        <w:tab/>
+      </w:r>
+      <w:r>
+        <w:t>Whenever the user opens the application the following image will be displayed first which is the launch screen.</w:t>
+      </w:r>
+    </w:p>
+    <w:p>
+      <w:pPr>
+        <w:pStyle w:val="ListParagraph"/>
+      </w:pPr>
+    </w:p>
+    <w:p>
+      <w:pPr>
+        <w:pStyle w:val="ListParagraph"/>
+        <w:rPr>
+          <w:b/>
+        </w:rPr>
+      </w:pPr>
+      <w:r>
+        <w:rPr>
+          <w:b/>
+        </w:rPr>
+        <w:t xml:space="preserve">                                </w:t>
+      </w:r>
+      <w:r>
+        <w:rPr>
+          <w:noProof/>
+        </w:rPr>
+        <w:drawing>
+          <wp:inline distT="0" distB="0" distL="0" distR="0" wp14:anchorId="0D96A2E1" wp14:editId="20AFBE41">
+            <wp:extent cx="2076450" cy="3638550"/>
+            <wp:effectExtent l="0" t="0" r="0" b="0"/>
+            <wp:docPr id="22" name="Picture 22"/>
+            <wp:cNvGraphicFramePr>
+              <a:graphicFrameLocks xmlns:a="http://schemas.openxmlformats.org/drawingml/2006/main" noChangeAspect="1"/>
+            </wp:cNvGraphicFramePr>
+            <a:graphic xmlns:a="http://schemas.openxmlformats.org/drawingml/2006/main">
+              <a:graphicData uri="http://schemas.openxmlformats.org/drawingml/2006/picture">
+                <pic:pic xmlns:pic="http://schemas.openxmlformats.org/drawingml/2006/picture">
+                  <pic:nvPicPr>
+                    <pic:cNvPr id="1" name=""/>
+                    <pic:cNvPicPr/>
+                  </pic:nvPicPr>
+                  <pic:blipFill>
+                    <a:blip r:embed="rId24"/>
+                    <a:stretch>
+                      <a:fillRect/>
+                    </a:stretch>
+                  </pic:blipFill>
+                  <pic:spPr>
+                    <a:xfrm>
+                      <a:off x="0" y="0"/>
+                      <a:ext cx="2076450" cy="3638550"/>
+                    </a:xfrm>
+                    <a:prstGeom prst="rect">
+                      <a:avLst/>
+                    </a:prstGeom>
+                  </pic:spPr>
+                </pic:pic>
+              </a:graphicData>
+            </a:graphic>
+          </wp:inline>
+        </w:drawing>
+      </w:r>
+    </w:p>
+    <w:p>
+      <w:pPr>
+        <w:ind w:left="720"/>
+      </w:pPr>
+    </w:p>
+    <w:p>
+      <w:pPr>
+        <w:rPr>
+          <w:b/>
+        </w:rPr>
+      </w:pPr>
+    </w:p>
+    <w:p>
+      <w:pPr>
+        <w:ind w:left="720"/>
+        <w:rPr>
+          <w:b/>
+        </w:rPr>
+      </w:pPr>
+    </w:p>
+    <w:p>
+      <w:pPr>
+        <w:ind w:left="720"/>
+        <w:rPr>
+          <w:b/>
+        </w:rPr>
+      </w:pPr>
+      <w:r>
+        <w:rPr>
+          <w:b/>
+        </w:rPr>
+        <w:t>Login Page:</w:t>
+      </w:r>
+    </w:p>
+    <w:p>
+      <w:pPr>
+        <w:ind w:left="720"/>
+        <w:rPr>
+          <w:b/>
+        </w:rPr>
+      </w:pPr>
+    </w:p>
+    <w:p>
+      <w:pPr>
+        <w:ind w:left="720"/>
+        <w:jc w:val="both"/>
+      </w:pPr>
+      <w:r>
+        <w:tab/>
+      </w:r>
+      <w:r>
+        <w:t>If the user is an existing user, then he needs to enter his registered email address and respective password. Firebase will validate these credentials, if both are matched, then home page will be shown having a pop-up message as "Logged in successfully!", else it will display "Entered Email or password does not match".</w:t>
+      </w:r>
+      <w:r>
+        <w:t xml:space="preserve"> This page will also have option to change password and signup aswell.</w:t>
+      </w:r>
+    </w:p>
+    <w:p>
+      <w:pPr>
+        <w:ind w:left="720"/>
+        <w:rPr>
+          <w:b/>
+        </w:rPr>
+      </w:pPr>
+    </w:p>
+    <w:p>
+      <w:pPr>
+        <w:ind w:left="720"/>
+        <w:rPr>
+          <w:b/>
+        </w:rPr>
+      </w:pPr>
+      <w:r>
+        <w:rPr>
+          <w:b/>
+        </w:rPr>
+        <w:lastRenderedPageBreak/>
+        <w:t xml:space="preserve">                           </w:t>
+      </w:r>
+      <w:r>
+        <w:rPr>
+          <w:b/>
+          <w:noProof/>
+        </w:rPr>
+        <w:drawing>
+          <wp:inline distT="0" distB="0" distL="0" distR="0">
+            <wp:extent cx="1924050" cy="4037452"/>
+            <wp:effectExtent l="0" t="0" r="0" b="1270"/>
+            <wp:docPr id="11" name="Picture 11" descr="C:\Users\S537236\Desktop\login.PNG"/>
+            <wp:cNvGraphicFramePr>
+              <a:graphicFrameLocks xmlns:a="http://schemas.openxmlformats.org/drawingml/2006/main" noChangeAspect="1"/>
+            </wp:cNvGraphicFramePr>
+            <a:graphic xmlns:a="http://schemas.openxmlformats.org/drawingml/2006/main">
+              <a:graphicData uri="http://schemas.openxmlformats.org/drawingml/2006/picture">
+                <pic:pic xmlns:pic="http://schemas.openxmlformats.org/drawingml/2006/picture">
+                  <pic:nvPicPr>
+                    <pic:cNvPr id="0" name="Picture 1" descr="C:\Users\S537236\Desktop\login.PNG"/>
+                    <pic:cNvPicPr>
+                      <a:picLocks noChangeAspect="1" noChangeArrowheads="1"/>
+                    </pic:cNvPicPr>
+                  </pic:nvPicPr>
+                  <pic:blipFill>
+                    <a:blip r:embed="rId25">
+                      <a:extLst>
+                        <a:ext uri="{28A0092B-C50C-407E-A947-70E740481C1C}">
+                          <a14:useLocalDpi xmlns:a14="http://schemas.microsoft.com/office/drawing/2010/main" val="0"/>
+                        </a:ext>
+                      </a:extLst>
+                    </a:blip>
+                    <a:srcRect/>
+                    <a:stretch>
+                      <a:fillRect/>
+                    </a:stretch>
+                  </pic:blipFill>
+                  <pic:spPr bwMode="auto">
+                    <a:xfrm>
+                      <a:off x="0" y="0"/>
+                      <a:ext cx="1929874" cy="4049673"/>
+                    </a:xfrm>
+                    <a:prstGeom prst="rect">
+                      <a:avLst/>
+                    </a:prstGeom>
+                    <a:noFill/>
+                    <a:ln>
+                      <a:noFill/>
+                    </a:ln>
+                  </pic:spPr>
+                </pic:pic>
+              </a:graphicData>
+            </a:graphic>
+          </wp:inline>
+        </w:drawing>
+      </w:r>
+    </w:p>
+    <w:p/>
+    <w:p>
+      <w:pPr>
+        <w:ind w:left="720"/>
+        <w:rPr>
+          <w:b/>
+        </w:rPr>
+      </w:pPr>
+      <w:r>
+        <w:rPr>
+          <w:b/>
+        </w:rPr>
+        <w:t>Forgot Password Page:</w:t>
+      </w:r>
+    </w:p>
+    <w:p>
+      <w:pPr>
+        <w:ind w:left="720"/>
+        <w:rPr>
+          <w:b/>
+        </w:rPr>
+      </w:pPr>
+    </w:p>
+    <w:p>
+      <w:pPr>
+        <w:ind w:left="720"/>
+        <w:jc w:val="both"/>
+      </w:pPr>
+      <w:r>
+        <w:tab/>
+      </w:r>
+      <w:r>
+        <w:t>If a user forgets his password while logging in, then the application gives a chance to retrieve it. When the user press forgot password in the sign-in page, the forgot password page is shown. On this page, the user is supposed to enter his registered email-id. If the user press on the send button without entering the email address, then a toast message will appear which says 'please enter email address', else password reset link will be sent to registered email address. Once the user presses on reset link it will redirect him to reset the password page where the user needs to enter a new password. Once the password reset, the firebase will update the password in the database, and the user will be able to sign in into the application.</w:t>
+      </w:r>
+    </w:p>
+    <w:p>
+      <w:pPr>
+        <w:ind w:left="720"/>
+        <w:jc w:val="both"/>
+      </w:pPr>
+    </w:p>
+    <w:p>
+      <w:pPr>
+        <w:ind w:left="720"/>
+        <w:jc w:val="both"/>
+      </w:pPr>
+    </w:p>
+    <w:p>
+      <w:pPr>
+        <w:ind w:left="720"/>
+      </w:pPr>
+      <w:r>
+        <w:lastRenderedPageBreak/>
+        <w:t xml:space="preserve">                          </w:t>
+      </w:r>
+      <w:r>
+        <w:rPr>
+          <w:noProof/>
+        </w:rPr>
+        <w:drawing>
+          <wp:inline distT="0" distB="0" distL="0" distR="0">
+            <wp:extent cx="1998236" cy="4133850"/>
+            <wp:effectExtent l="0" t="0" r="2540" b="0"/>
+            <wp:docPr id="18" name="Picture 18" descr="C:\Users\S537236\Desktop\forget.PNG"/>
+            <wp:cNvGraphicFramePr>
+              <a:graphicFrameLocks xmlns:a="http://schemas.openxmlformats.org/drawingml/2006/main" noChangeAspect="1"/>
+            </wp:cNvGraphicFramePr>
+            <a:graphic xmlns:a="http://schemas.openxmlformats.org/drawingml/2006/main">
+              <a:graphicData uri="http://schemas.openxmlformats.org/drawingml/2006/picture">
+                <pic:pic xmlns:pic="http://schemas.openxmlformats.org/drawingml/2006/picture">
+                  <pic:nvPicPr>
+                    <pic:cNvPr id="0" name="Picture 2" descr="C:\Users\S537236\Desktop\forget.PNG"/>
+                    <pic:cNvPicPr>
+                      <a:picLocks noChangeAspect="1" noChangeArrowheads="1"/>
+                    </pic:cNvPicPr>
+                  </pic:nvPicPr>
+                  <pic:blipFill>
+                    <a:blip r:embed="rId26">
+                      <a:extLst>
+                        <a:ext uri="{28A0092B-C50C-407E-A947-70E740481C1C}">
+                          <a14:useLocalDpi xmlns:a14="http://schemas.microsoft.com/office/drawing/2010/main" val="0"/>
+                        </a:ext>
+                      </a:extLst>
+                    </a:blip>
+                    <a:srcRect/>
+                    <a:stretch>
+                      <a:fillRect/>
+                    </a:stretch>
+                  </pic:blipFill>
+                  <pic:spPr bwMode="auto">
+                    <a:xfrm>
+                      <a:off x="0" y="0"/>
+                      <a:ext cx="1999565" cy="4136600"/>
+                    </a:xfrm>
+                    <a:prstGeom prst="rect">
+                      <a:avLst/>
+                    </a:prstGeom>
+                    <a:noFill/>
+                    <a:ln>
+                      <a:noFill/>
+                    </a:ln>
+                  </pic:spPr>
+                </pic:pic>
+              </a:graphicData>
+            </a:graphic>
+          </wp:inline>
+        </w:drawing>
+      </w:r>
+    </w:p>
+    <w:p/>
+    <w:p>
+      <w:pPr>
+        <w:ind w:left="720"/>
+      </w:pPr>
+    </w:p>
+    <w:p>
+      <w:pPr>
+        <w:ind w:left="720"/>
+        <w:rPr>
+          <w:b/>
+        </w:rPr>
+      </w:pPr>
+      <w:r>
+        <w:rPr>
+          <w:b/>
+        </w:rPr>
+        <w:t>Sign Up Page:</w:t>
+      </w:r>
+    </w:p>
+    <w:p>
+      <w:pPr>
+        <w:ind w:left="720"/>
+        <w:rPr>
+          <w:b/>
+        </w:rPr>
+      </w:pPr>
+    </w:p>
+    <w:p>
+      <w:pPr>
+        <w:ind w:left="720"/>
+        <w:jc w:val="both"/>
+      </w:pPr>
+      <w:r>
+        <w:t xml:space="preserve">If </w:t>
+      </w:r>
+      <w:r>
+        <w:t>a</w:t>
+      </w:r>
+      <w:r>
+        <w:t xml:space="preserve"> user is new to application he/she needs to sign up in order to access the application. In sign up page, certain details are needed to submit the form. Basically this application requires email address, password, name, blood group and user type (Donor/Acceptor). Every field is mandatory in this page or else it will display a message called “All fields must be filled”. Email and password have a specific format i.e., email should end with “@gmial.com”, password must contain minimum 8 characters with at least one alphabet, one number and one special character.</w:t>
+      </w:r>
+      <w:r>
+        <w:t xml:space="preserve"> After entering all the details user has to click on sign up button. If all entered details are valid then a message called “Registered Successfully” and navigates to login page or else it will display “Could not register”.  </w:t>
+      </w:r>
+    </w:p>
+    <w:p>
+      <w:pPr>
+        <w:shd w:val="clear" w:color="auto" w:fill="FFFFFF"/>
+        <w:tabs>
+          <w:tab w:val="clear" w:pos="180"/>
+          <w:tab w:val="clear" w:pos="360"/>
+          <w:tab w:val="clear" w:pos="720"/>
+          <w:tab w:val="left" w:pos="916"/>
+          <w:tab w:val="left" w:pos="1832"/>
+          <w:tab w:val="left" w:pos="2748"/>
+          <w:tab w:val="left" w:pos="3664"/>
+          <w:tab w:val="left" w:pos="4580"/>
+          <w:tab w:val="left" w:pos="5496"/>
+          <w:tab w:val="left" w:pos="6412"/>
+          <w:tab w:val="left" w:pos="7328"/>
+          <w:tab w:val="left" w:pos="8244"/>
+          <w:tab w:val="left" w:pos="9160"/>
+          <w:tab w:val="left" w:pos="10076"/>
+          <w:tab w:val="left" w:pos="10992"/>
+          <w:tab w:val="left" w:pos="11908"/>
+          <w:tab w:val="left" w:pos="12824"/>
+          <w:tab w:val="left" w:pos="13740"/>
+          <w:tab w:val="left" w:pos="14656"/>
+        </w:tabs>
+        <w:rPr>
+          <w:rFonts w:ascii="Consolas" w:eastAsia="Times New Roman" w:hAnsi="Consolas" w:cs="Courier New"/>
+          <w:color w:val="000000"/>
+          <w:sz w:val="20"/>
+          <w:szCs w:val="20"/>
+        </w:rPr>
+      </w:pPr>
+    </w:p>
+    <w:p>
+      <w:pPr>
+        <w:ind w:left="720"/>
+      </w:pPr>
+    </w:p>
+    <w:p>
+      <w:pPr>
+        <w:ind w:left="720"/>
+      </w:pPr>
+      <w:r>
+        <w:lastRenderedPageBreak/>
+        <w:t xml:space="preserve">                           </w:t>
+      </w:r>
+      <w:r>
+        <w:rPr>
+          <w:noProof/>
+        </w:rPr>
+        <w:drawing>
+          <wp:inline distT="0" distB="0" distL="0" distR="0">
+            <wp:extent cx="2241972" cy="4667250"/>
+            <wp:effectExtent l="0" t="0" r="6350" b="0"/>
+            <wp:docPr id="19" name="Picture 19" descr="C:\Users\S537236\Desktop\signup.PNG"/>
+            <wp:cNvGraphicFramePr>
+              <a:graphicFrameLocks xmlns:a="http://schemas.openxmlformats.org/drawingml/2006/main" noChangeAspect="1"/>
+            </wp:cNvGraphicFramePr>
+            <a:graphic xmlns:a="http://schemas.openxmlformats.org/drawingml/2006/main">
+              <a:graphicData uri="http://schemas.openxmlformats.org/drawingml/2006/picture">
+                <pic:pic xmlns:pic="http://schemas.openxmlformats.org/drawingml/2006/picture">
+                  <pic:nvPicPr>
+                    <pic:cNvPr id="0" name="Picture 3" descr="C:\Users\S537236\Desktop\signup.PNG"/>
+                    <pic:cNvPicPr>
+                      <a:picLocks noChangeAspect="1" noChangeArrowheads="1"/>
+                    </pic:cNvPicPr>
+                  </pic:nvPicPr>
+                  <pic:blipFill>
+                    <a:blip r:embed="rId27">
+                      <a:extLst>
+                        <a:ext uri="{28A0092B-C50C-407E-A947-70E740481C1C}">
+                          <a14:useLocalDpi xmlns:a14="http://schemas.microsoft.com/office/drawing/2010/main" val="0"/>
+                        </a:ext>
+                      </a:extLst>
+                    </a:blip>
+                    <a:srcRect/>
+                    <a:stretch>
+                      <a:fillRect/>
+                    </a:stretch>
+                  </pic:blipFill>
+                  <pic:spPr bwMode="auto">
+                    <a:xfrm>
+                      <a:off x="0" y="0"/>
+                      <a:ext cx="2245812" cy="4675243"/>
+                    </a:xfrm>
+                    <a:prstGeom prst="rect">
+                      <a:avLst/>
+                    </a:prstGeom>
+                    <a:noFill/>
+                    <a:ln>
+                      <a:noFill/>
+                    </a:ln>
+                  </pic:spPr>
+                </pic:pic>
+              </a:graphicData>
+            </a:graphic>
+          </wp:inline>
+        </w:drawing>
+      </w:r>
+    </w:p>
+    <w:p>
+      <w:pPr>
+        <w:ind w:left="720"/>
+      </w:pPr>
+    </w:p>
+    <w:p/>
+    <w:p>
+      <w:pPr>
+        <w:ind w:left="720"/>
+        <w:rPr>
+          <w:b/>
+        </w:rPr>
+      </w:pPr>
+    </w:p>
+    <w:p>
+      <w:pPr>
+        <w:ind w:left="720"/>
+        <w:rPr>
+          <w:b/>
+        </w:rPr>
+      </w:pPr>
+    </w:p>
+    <w:p>
+      <w:pPr>
+        <w:ind w:left="720"/>
+        <w:rPr>
+          <w:b/>
+        </w:rPr>
+      </w:pPr>
+    </w:p>
+    <w:p>
+      <w:pPr>
+        <w:ind w:left="720"/>
+        <w:rPr>
+          <w:b/>
+        </w:rPr>
+      </w:pPr>
+    </w:p>
+    <w:p>
+      <w:pPr>
+        <w:ind w:left="720"/>
+        <w:rPr>
+          <w:b/>
+        </w:rPr>
+      </w:pPr>
+    </w:p>
+    <w:p>
+      <w:pPr>
+        <w:ind w:left="720"/>
+        <w:rPr>
+          <w:b/>
+        </w:rPr>
+      </w:pPr>
+    </w:p>
+    <w:p>
+      <w:pPr>
+        <w:ind w:left="720"/>
+        <w:rPr>
+          <w:b/>
+        </w:rPr>
+      </w:pPr>
+    </w:p>
+    <w:p>
+      <w:pPr>
+        <w:ind w:left="720"/>
+        <w:rPr>
+          <w:b/>
+        </w:rPr>
+      </w:pPr>
+    </w:p>
+    <w:p>
+      <w:pPr>
+        <w:ind w:left="720"/>
+        <w:rPr>
+          <w:b/>
+        </w:rPr>
+      </w:pPr>
+    </w:p>
+    <w:p>
+      <w:pPr>
+        <w:ind w:left="720"/>
+        <w:rPr>
+          <w:b/>
+        </w:rPr>
+      </w:pPr>
+    </w:p>
+    <w:p>
+      <w:pPr>
+        <w:ind w:left="720"/>
+        <w:rPr>
+          <w:b/>
+        </w:rPr>
+      </w:pPr>
+    </w:p>
+    <w:p>
+      <w:pPr>
+        <w:ind w:left="720"/>
+        <w:rPr>
+          <w:b/>
+        </w:rPr>
+      </w:pPr>
+    </w:p>
+    <w:p>
+      <w:pPr>
+        <w:ind w:left="720"/>
+        <w:rPr>
+          <w:b/>
+        </w:rPr>
+      </w:pPr>
+    </w:p>
+    <w:p>
+      <w:pPr>
+        <w:ind w:left="720"/>
+        <w:rPr>
+          <w:b/>
+        </w:rPr>
+      </w:pPr>
+    </w:p>
+    <w:p>
+      <w:pPr>
+        <w:ind w:left="720"/>
+        <w:rPr>
+          <w:b/>
+        </w:rPr>
+      </w:pPr>
+    </w:p>
+    <w:p>
+      <w:pPr>
+        <w:ind w:left="720"/>
+        <w:rPr>
+          <w:b/>
+        </w:rPr>
+      </w:pPr>
+    </w:p>
+    <w:p>
+      <w:pPr>
+        <w:ind w:left="720"/>
+        <w:rPr>
+          <w:b/>
+        </w:rPr>
+      </w:pPr>
+    </w:p>
+    <w:p>
+      <w:pPr>
+        <w:ind w:left="720"/>
+        <w:rPr>
+          <w:b/>
+        </w:rPr>
+      </w:pPr>
+    </w:p>
+    <w:p>
+      <w:pPr>
+        <w:ind w:left="720"/>
+        <w:rPr>
+          <w:b/>
+        </w:rPr>
+      </w:pPr>
+      <w:r>
+        <w:rPr>
+          <w:b/>
+        </w:rPr>
+        <w:lastRenderedPageBreak/>
+        <w:t>Home Page:</w:t>
+      </w:r>
+    </w:p>
+    <w:p>
+      <w:pPr>
+        <w:ind w:left="720"/>
+      </w:pPr>
+      <w:r>
+        <w:tab/>
+      </w:r>
+      <w:r>
+        <w:t>This the main activity after login which have a navigation bar with all the options which can be accessed by the user.</w:t>
+      </w:r>
+    </w:p>
+    <w:p>
+      <w:pPr>
+        <w:ind w:left="720"/>
+      </w:pPr>
+      <w:r>
+        <w:t xml:space="preserve"> </w:t>
+      </w:r>
+    </w:p>
+    <w:p>
+      <w:pPr>
+        <w:ind w:left="720"/>
+        <w:rPr>
+          <w:b/>
+        </w:rPr>
+      </w:pPr>
+      <w:r>
+        <w:rPr>
+          <w:b/>
+        </w:rPr>
+        <w:t xml:space="preserve">                               </w:t>
+      </w:r>
+      <w:r>
+        <w:rPr>
+          <w:b/>
+          <w:noProof/>
+        </w:rPr>
+        <w:drawing>
+          <wp:inline distT="0" distB="0" distL="0" distR="0">
+            <wp:extent cx="1929050" cy="3971925"/>
+            <wp:effectExtent l="0" t="0" r="0" b="0"/>
+            <wp:docPr id="21" name="Picture 21" descr="C:\Users\S537236\Desktop\home.PNG"/>
+            <wp:cNvGraphicFramePr>
+              <a:graphicFrameLocks xmlns:a="http://schemas.openxmlformats.org/drawingml/2006/main" noChangeAspect="1"/>
+            </wp:cNvGraphicFramePr>
+            <a:graphic xmlns:a="http://schemas.openxmlformats.org/drawingml/2006/main">
+              <a:graphicData uri="http://schemas.openxmlformats.org/drawingml/2006/picture">
+                <pic:pic xmlns:pic="http://schemas.openxmlformats.org/drawingml/2006/picture">
+                  <pic:nvPicPr>
+                    <pic:cNvPr id="0" name="Picture 5" descr="C:\Users\S537236\Desktop\home.PNG"/>
+                    <pic:cNvPicPr>
+                      <a:picLocks noChangeAspect="1" noChangeArrowheads="1"/>
+                    </pic:cNvPicPr>
+                  </pic:nvPicPr>
+                  <pic:blipFill>
+                    <a:blip r:embed="rId28">
+                      <a:extLst>
+                        <a:ext uri="{28A0092B-C50C-407E-A947-70E740481C1C}">
+                          <a14:useLocalDpi xmlns:a14="http://schemas.microsoft.com/office/drawing/2010/main" val="0"/>
+                        </a:ext>
+                      </a:extLst>
+                    </a:blip>
+                    <a:srcRect/>
+                    <a:stretch>
+                      <a:fillRect/>
+                    </a:stretch>
+                  </pic:blipFill>
+                  <pic:spPr bwMode="auto">
+                    <a:xfrm>
+                      <a:off x="0" y="0"/>
+                      <a:ext cx="1932895" cy="3979842"/>
+                    </a:xfrm>
+                    <a:prstGeom prst="rect">
+                      <a:avLst/>
+                    </a:prstGeom>
+                    <a:noFill/>
+                    <a:ln>
+                      <a:noFill/>
+                    </a:ln>
+                  </pic:spPr>
+                </pic:pic>
+              </a:graphicData>
+            </a:graphic>
+          </wp:inline>
+        </w:drawing>
+      </w:r>
+    </w:p>
+    <w:p>
+      <w:pPr>
+        <w:ind w:left="720"/>
+        <w:rPr>
+          <w:b/>
+        </w:rPr>
+      </w:pPr>
+    </w:p>
+    <w:p>
+      <w:pPr>
+        <w:ind w:left="720"/>
+        <w:rPr>
+          <w:b/>
+        </w:rPr>
+      </w:pPr>
+      <w:r>
+        <w:rPr>
+          <w:b/>
+        </w:rPr>
+        <w:t>Contact Us Page:</w:t>
+      </w:r>
+    </w:p>
+    <w:p>
+      <w:pPr>
+        <w:ind w:left="720"/>
+      </w:pPr>
+    </w:p>
+    <w:p>
+      <w:pPr>
+        <w:ind w:left="720"/>
+        <w:jc w:val="both"/>
+      </w:pPr>
+      <w:r>
+        <w:tab/>
+      </w:r>
+      <w:r>
+        <w:t>This</w:t>
+      </w:r>
+      <w:r>
+        <w:t xml:space="preserve"> is the contact us page where user can submit their queries about application. If submit button is clicked without entering any text it will display a message called “</w:t>
+      </w:r>
+      <w:r>
+        <w:t>Please enter the query which needs to be addressed</w:t>
+      </w:r>
+      <w:r>
+        <w:t>”. If anything is entered and the submit button is clicked then those queries will be stored into database with a pop-up message called “</w:t>
+      </w:r>
+      <w:r>
+        <w:t>Your queries are submitted successfully</w:t>
+      </w:r>
+      <w:r>
+        <w:t>”.</w:t>
+      </w:r>
+    </w:p>
+    <w:p>
+      <w:pPr>
+        <w:ind w:left="720"/>
+      </w:pPr>
+    </w:p>
+    <w:p>
+      <w:pPr>
+        <w:ind w:left="720"/>
+      </w:pPr>
+      <w:r>
+        <w:lastRenderedPageBreak/>
+        <w:t xml:space="preserve">                                </w:t>
+      </w:r>
+      <w:r>
+        <w:rPr>
+          <w:noProof/>
+        </w:rPr>
+        <w:drawing>
+          <wp:inline distT="0" distB="0" distL="0" distR="0">
+            <wp:extent cx="2090537" cy="4324350"/>
+            <wp:effectExtent l="0" t="0" r="5080" b="0"/>
+            <wp:docPr id="20" name="Picture 20" descr="C:\Users\S537236\Desktop\contact.PNG"/>
+            <wp:cNvGraphicFramePr>
+              <a:graphicFrameLocks xmlns:a="http://schemas.openxmlformats.org/drawingml/2006/main" noChangeAspect="1"/>
+            </wp:cNvGraphicFramePr>
+            <a:graphic xmlns:a="http://schemas.openxmlformats.org/drawingml/2006/main">
+              <a:graphicData uri="http://schemas.openxmlformats.org/drawingml/2006/picture">
+                <pic:pic xmlns:pic="http://schemas.openxmlformats.org/drawingml/2006/picture">
+                  <pic:nvPicPr>
+                    <pic:cNvPr id="0" name="Picture 4" descr="C:\Users\S537236\Desktop\contact.PNG"/>
+                    <pic:cNvPicPr>
+                      <a:picLocks noChangeAspect="1" noChangeArrowheads="1"/>
+                    </pic:cNvPicPr>
+                  </pic:nvPicPr>
+                  <pic:blipFill>
+                    <a:blip r:embed="rId29">
+                      <a:extLst>
+                        <a:ext uri="{28A0092B-C50C-407E-A947-70E740481C1C}">
+                          <a14:useLocalDpi xmlns:a14="http://schemas.microsoft.com/office/drawing/2010/main" val="0"/>
+                        </a:ext>
+                      </a:extLst>
+                    </a:blip>
+                    <a:srcRect/>
+                    <a:stretch>
+                      <a:fillRect/>
+                    </a:stretch>
+                  </pic:blipFill>
+                  <pic:spPr bwMode="auto">
+                    <a:xfrm>
+                      <a:off x="0" y="0"/>
+                      <a:ext cx="2094794" cy="4333156"/>
+                    </a:xfrm>
+                    <a:prstGeom prst="rect">
+                      <a:avLst/>
+                    </a:prstGeom>
+                    <a:noFill/>
+                    <a:ln>
+                      <a:noFill/>
+                    </a:ln>
+                  </pic:spPr>
+                </pic:pic>
+              </a:graphicData>
+            </a:graphic>
+          </wp:inline>
+        </w:drawing>
+      </w:r>
     </w:p>
     <w:sectPr>
-      <w:headerReference w:type="default" r:id="rId24"/>
-      <w:footerReference w:type="default" r:id="rId25"/>
-      <w:footerReference w:type="first" r:id="rId26"/>
+      <w:headerReference w:type="default" r:id="rId30"/>
+      <w:footerReference w:type="default" r:id="rId31"/>
+      <w:footerReference w:type="first" r:id="rId32"/>
       <w:pgSz w:w="12240" w:h="15840"/>
       <w:pgMar w:top="1440" w:right="1440" w:bottom="1440" w:left="1440" w:header="720" w:footer="720" w:gutter="0"/>
       <w:pgNumType w:start="1"/>
@@ -7028,7 +7995,13 @@
       <w:rPr>
         <w:color w:val="000000"/>
       </w:rPr>
-      <w:t>Software Requirements Specification</w:t>
+      <w:t>Software R</w:t>
+    </w:r>
+    <w:r>
+      <w:rPr>
+        <w:color w:val="000000"/>
+      </w:rPr>
+      <w:t>equirements Specification</w:t>
     </w:r>
     <w:r>
       <w:rPr>
@@ -7066,7 +8039,7 @@
         <w:noProof/>
         <w:color w:val="000000"/>
       </w:rPr>
-      <w:t>17</w:t>
+      <w:t>2</w:t>
     </w:r>
     <w:r>
       <w:rPr>
@@ -9067,6 +10040,104 @@
       <w:contextualSpacing/>
     </w:pPr>
   </w:style>
+  <w:style w:type="paragraph" w:styleId="Header">
+    <w:name w:val="header"/>
+    <w:basedOn w:val="Normal"/>
+    <w:link w:val="HeaderChar"/>
+    <w:uiPriority w:val="99"/>
+    <w:unhideWhenUsed/>
+    <w:rsid w:val="00C46194"/>
+    <w:pPr>
+      <w:tabs>
+        <w:tab w:val="clear" w:pos="180"/>
+        <w:tab w:val="clear" w:pos="360"/>
+        <w:tab w:val="clear" w:pos="720"/>
+        <w:tab w:val="center" w:pos="4680"/>
+        <w:tab w:val="right" w:pos="9360"/>
+      </w:tabs>
+    </w:pPr>
+  </w:style>
+  <w:style w:type="character" w:customStyle="1" w:styleId="HeaderChar">
+    <w:name w:val="Header Char"/>
+    <w:basedOn w:val="DefaultParagraphFont"/>
+    <w:link w:val="Header"/>
+    <w:uiPriority w:val="99"/>
+    <w:rsid w:val="00C46194"/>
+  </w:style>
+  <w:style w:type="paragraph" w:styleId="Footer">
+    <w:name w:val="footer"/>
+    <w:basedOn w:val="Normal"/>
+    <w:link w:val="FooterChar"/>
+    <w:uiPriority w:val="99"/>
+    <w:unhideWhenUsed/>
+    <w:rsid w:val="00C46194"/>
+    <w:pPr>
+      <w:tabs>
+        <w:tab w:val="clear" w:pos="180"/>
+        <w:tab w:val="clear" w:pos="360"/>
+        <w:tab w:val="clear" w:pos="720"/>
+        <w:tab w:val="center" w:pos="4680"/>
+        <w:tab w:val="right" w:pos="9360"/>
+      </w:tabs>
+    </w:pPr>
+  </w:style>
+  <w:style w:type="character" w:customStyle="1" w:styleId="FooterChar">
+    <w:name w:val="Footer Char"/>
+    <w:basedOn w:val="DefaultParagraphFont"/>
+    <w:link w:val="Footer"/>
+    <w:uiPriority w:val="99"/>
+    <w:rsid w:val="00C46194"/>
+  </w:style>
+  <w:style w:type="paragraph" w:styleId="HTMLPreformatted">
+    <w:name w:val="HTML Preformatted"/>
+    <w:basedOn w:val="Normal"/>
+    <w:link w:val="HTMLPreformattedChar"/>
+    <w:uiPriority w:val="99"/>
+    <w:semiHidden/>
+    <w:unhideWhenUsed/>
+    <w:rsid w:val="00C46194"/>
+    <w:pPr>
+      <w:tabs>
+        <w:tab w:val="clear" w:pos="180"/>
+        <w:tab w:val="clear" w:pos="360"/>
+        <w:tab w:val="clear" w:pos="720"/>
+        <w:tab w:val="left" w:pos="916"/>
+        <w:tab w:val="left" w:pos="1832"/>
+        <w:tab w:val="left" w:pos="2748"/>
+        <w:tab w:val="left" w:pos="3664"/>
+        <w:tab w:val="left" w:pos="4580"/>
+        <w:tab w:val="left" w:pos="5496"/>
+        <w:tab w:val="left" w:pos="6412"/>
+        <w:tab w:val="left" w:pos="7328"/>
+        <w:tab w:val="left" w:pos="8244"/>
+        <w:tab w:val="left" w:pos="9160"/>
+        <w:tab w:val="left" w:pos="10076"/>
+        <w:tab w:val="left" w:pos="10992"/>
+        <w:tab w:val="left" w:pos="11908"/>
+        <w:tab w:val="left" w:pos="12824"/>
+        <w:tab w:val="left" w:pos="13740"/>
+        <w:tab w:val="left" w:pos="14656"/>
+      </w:tabs>
+    </w:pPr>
+    <w:rPr>
+      <w:rFonts w:ascii="Courier New" w:eastAsia="Times New Roman" w:hAnsi="Courier New" w:cs="Courier New"/>
+      <w:sz w:val="20"/>
+      <w:szCs w:val="20"/>
+    </w:rPr>
+  </w:style>
+  <w:style w:type="character" w:customStyle="1" w:styleId="HTMLPreformattedChar">
+    <w:name w:val="HTML Preformatted Char"/>
+    <w:basedOn w:val="DefaultParagraphFont"/>
+    <w:link w:val="HTMLPreformatted"/>
+    <w:uiPriority w:val="99"/>
+    <w:semiHidden/>
+    <w:rsid w:val="00C46194"/>
+    <w:rPr>
+      <w:rFonts w:ascii="Courier New" w:eastAsia="Times New Roman" w:hAnsi="Courier New" w:cs="Courier New"/>
+      <w:sz w:val="20"/>
+      <w:szCs w:val="20"/>
+    </w:rPr>
+  </w:style>
 </w:styles>
 </file>
 

</xml_diff>